<commit_message>
changed source file slightly
</commit_message>
<xml_diff>
--- a/document.docx
+++ b/document.docx
@@ -32,27 +32,6 @@
         </w:numPr>
         <w:jc w:val="both"/>
       </w:pPr>
-      <w:r>
-        <w:t>BLABLABLABLABLA</w:t>
-      </w:r>
-      <w:r>
-        <w:t>BLABLABLABLABLABLABLABLABLABLABLABLABLABLABLABLABLABLABLABLABLABLABLABLABLABLABLABLABLABLABLABLABLABLABLABLABLABLABLABLABLABLABLABLABLABLABLABLABLABLABLABLABLABLABLABLABLABLABLABLABLABLABLABLABLABLABLABLABLABLABLABLABLABLABLABLABLABLABLABLABLABLABLABLABLABLABLABLABLABLABLABLABLABLABLABLABLABLABLABLABLABLABLABLABLABLABLABLABLABLABLABLABLABLABLABLABLABLABLABLABLABLABLABLABLABLABLABLABLABLABLABLABLABLABLABLABLABLABLABLABLABLABLABLABLA</w:t>
-      </w:r>
-      <w:r>
-        <w:br/>
-      </w:r>
-      <w:r>
-        <w:br/>
-      </w:r>
-      <w:r>
-        <w:t>BLABLABLABLABLABLABLABLABLABLABLABLABLABLABLABLABLABLABLABLABLABLABLABLABLABLABLABLABLABLABLABLABLABLABLABLABLABLABLABLABLABLABLABLABLABLABLABLABLABLABLABLABLABLABLABLABLABLABLABLABLABLABLABLABLABLABLABLABLABLABLABLABLABLABLABLABLABLABLABLABLABLABLABLABLABLABLABLABLABLABLABLABLABLABLABLABLABLABLABLABLABLABLABLABLABLABLABLABLABLABLABLABLABLABLABLABLABLABLABLABLABLABLABLABLABLABLABLABLABLABLABLABLABLABLABLABLABLABLABLABLABLABLABLABLABLABLABLABLABLA</w:t>
-      </w:r>
-      <w:r>
-        <w:br/>
-      </w:r>
-      <w:r>
-        <w:br/>
-      </w:r>
       <w:r>
         <w:t>BLABLABLABLABLABLABLABLABLABLABLABLABLABLABLABLABLABLABLABLABLABLABLABLABLABLABLABLABLABLABLABLABLABLABLABLABLABLABLABLABLABLABLABLABLABLABLABLABLABLABLABLABLABLABLABLABLABLABLABLABLABLABLABLABLABLABLABLABLABLABLABLABLABLABLABLABLABLABLABLABLABLABLABLABLABLABLABLABLABLABLABLABLABLABLABLABLABLABLABLABLABLABLABLABLABLABLABLABLABLABLABLABLABLABLABLABLABLABLABLABLABLABLABLABLABLABLABLABLABLABLABLABLABLABLABLABLABLABLABLABLABLABLABLABLABLABLABLABLABLA</w:t>
       </w:r>

</xml_diff>